<commit_message>
Casi d'uso ultimati + ps fix
N.B. da discutere requisiti gestore catalogo e relativi uc
</commit_message>
<xml_diff>
--- a/Semilavorati/RAD_LeManiDiNonna.docx
+++ b/Semilavorati/RAD_LeManiDiNonna.docx
@@ -1684,9 +1684,9 @@
       </w:r>
     </w:p>
     <w:p>
-      <w:pPr>
-        <w:pStyle w:val="Titolo2"/>
-      </w:pPr>
+      <w:r>
+        <w:t>/*INSERIRE INTRODUZIONE*/</w:t>
+      </w:r>
     </w:p>
     <w:p/>
     <w:p>
@@ -1697,14 +1697,8 @@
         <w:t>2. Sistema proposto</w:t>
       </w:r>
     </w:p>
-    <w:p>
-      <w:pPr>
-        <w:pStyle w:val="Titolo2"/>
-      </w:pPr>
-      <w:r>
-        <w:t>2.1 Panoramica</w:t>
-      </w:r>
-    </w:p>
+    <w:p/>
+    <w:p/>
     <w:p/>
     <w:p/>
     <w:p>
@@ -2529,26 +2523,6 @@
       <w:pPr>
         <w:jc w:val="both"/>
       </w:pPr>
-    </w:p>
-    <w:p>
-      <w:pPr>
-        <w:jc w:val="both"/>
-      </w:pPr>
-    </w:p>
-    <w:p>
-      <w:pPr>
-        <w:jc w:val="both"/>
-      </w:pPr>
-    </w:p>
-    <w:p>
-      <w:pPr>
-        <w:jc w:val="both"/>
-      </w:pPr>
-    </w:p>
-    <w:p>
-      <w:pPr>
-        <w:jc w:val="both"/>
-      </w:pPr>
       <w:r>
         <w:t xml:space="preserve">Un </w:t>
       </w:r>
@@ -3060,7 +3034,6 @@
           <w:sz w:val="24"/>
           <w:szCs w:val="24"/>
         </w:rPr>
-        <w:lastRenderedPageBreak/>
         <w:t>Questa funzionalità permette di</w:t>
       </w:r>
       <w:r>
@@ -3221,6 +3194,7 @@
           <w:sz w:val="24"/>
           <w:szCs w:val="24"/>
         </w:rPr>
+        <w:lastRenderedPageBreak/>
         <w:t>Priorità</w:t>
       </w:r>
       <w:r>
@@ -4588,7 +4562,6 @@
           <w:sz w:val="24"/>
           <w:szCs w:val="24"/>
         </w:rPr>
-        <w:lastRenderedPageBreak/>
         <w:t xml:space="preserve">Il sistema deve, in caso di input errato da parte dell’utente durante la compilazione di un </w:t>
       </w:r>
       <w:proofErr w:type="spellStart"/>
@@ -4664,6 +4637,7 @@
           <w:sz w:val="24"/>
           <w:szCs w:val="24"/>
         </w:rPr>
+        <w:lastRenderedPageBreak/>
         <w:t>RNF</w:t>
       </w:r>
       <w:r>
@@ -5541,7 +5515,6 @@
         <w:pStyle w:val="Titolo1"/>
       </w:pPr>
       <w:r>
-        <w:lastRenderedPageBreak/>
         <w:t xml:space="preserve">2.5 </w:t>
       </w:r>
       <w:r>

</xml_diff>